<commit_message>
Conferindo site, tudo certo
</commit_message>
<xml_diff>
--- a/Documentação Fourth Wing.docx
+++ b/Documentação Fourth Wing.docx
@@ -185,7 +185,7 @@
                     </pic:cNvPicPr>
                   </pic:nvPicPr>
                   <pic:blipFill>
-                    <a:blip r:embed="rId4">
+                    <a:blip r:embed="rId5">
                       <a:extLst>
                         <a:ext uri="{28A0092B-C50C-407E-A947-70E740481C1C}">
                           <a14:useLocalDpi xmlns:a14="http://schemas.microsoft.com/office/drawing/2010/main" val="0"/>
@@ -267,6 +267,7 @@
           <w:rFonts w:ascii="Inknut Aqua" w:hAnsi="Inknut Aqua"/>
           <w:b/>
           <w:bCs/>
+          <w:noProof/>
           <w:sz w:val="36"/>
           <w:szCs w:val="36"/>
         </w:rPr>
@@ -288,7 +289,7 @@
                     </pic:cNvPicPr>
                   </pic:nvPicPr>
                   <pic:blipFill>
-                    <a:blip r:embed="rId5" cstate="print">
+                    <a:blip r:embed="rId6" cstate="print">
                       <a:extLst>
                         <a:ext uri="{28A0092B-C50C-407E-A947-70E740481C1C}">
                           <a14:useLocalDpi xmlns:a14="http://schemas.microsoft.com/office/drawing/2010/main" val="0"/>
@@ -463,15 +464,14 @@
         <w:ind w:firstLine="708"/>
         <w:jc w:val="both"/>
         <w:rPr>
-          <w:rFonts w:ascii="Times New Roman" w:hAnsi="Times New Roman" w:cs="Times New Roman"/>
-          <w:sz w:val="28"/>
-          <w:szCs w:val="28"/>
-          <w:u w:val="single"/>
-        </w:rPr>
-      </w:pPr>
-      <w:r>
-        <w:rPr>
-          <w:rFonts w:ascii="Times New Roman" w:hAnsi="Times New Roman" w:cs="Times New Roman"/>
+          <w:rFonts w:ascii="Inknut Aqua" w:hAnsi="Inknut Aqua" w:cs="Times New Roman"/>
+          <w:sz w:val="28"/>
+          <w:szCs w:val="28"/>
+        </w:rPr>
+      </w:pPr>
+      <w:r>
+        <w:rPr>
+          <w:rFonts w:ascii="Inknut Aqua" w:hAnsi="Inknut Aqua" w:cs="Times New Roman"/>
           <w:sz w:val="28"/>
           <w:szCs w:val="28"/>
         </w:rPr>
@@ -479,7 +479,7 @@
       </w:r>
       <w:r>
         <w:rPr>
-          <w:rFonts w:ascii="Times New Roman" w:hAnsi="Times New Roman" w:cs="Times New Roman"/>
+          <w:rFonts w:ascii="Inknut Aqua" w:hAnsi="Inknut Aqua" w:cs="Times New Roman"/>
           <w:sz w:val="28"/>
           <w:szCs w:val="28"/>
         </w:rPr>
@@ -487,7 +487,7 @@
       </w:r>
       <w:r>
         <w:rPr>
-          <w:rFonts w:ascii="Times New Roman" w:hAnsi="Times New Roman" w:cs="Times New Roman"/>
+          <w:rFonts w:ascii="Inknut Aqua" w:hAnsi="Inknut Aqua" w:cs="Times New Roman"/>
           <w:sz w:val="28"/>
           <w:szCs w:val="28"/>
         </w:rPr>
@@ -495,15 +495,23 @@
       </w:r>
       <w:r>
         <w:rPr>
-          <w:rFonts w:ascii="Times New Roman" w:hAnsi="Times New Roman" w:cs="Times New Roman"/>
-          <w:sz w:val="28"/>
-          <w:szCs w:val="28"/>
-        </w:rPr>
-        <w:t>marcante</w:t>
-      </w:r>
-      <w:r>
-        <w:rPr>
-          <w:rFonts w:ascii="Times New Roman" w:hAnsi="Times New Roman" w:cs="Times New Roman"/>
+          <w:rFonts w:ascii="Inknut Aqua" w:hAnsi="Inknut Aqua" w:cs="Times New Roman"/>
+          <w:sz w:val="28"/>
+          <w:szCs w:val="28"/>
+        </w:rPr>
+        <w:t xml:space="preserve">marcante </w:t>
+      </w:r>
+      <w:r>
+        <w:rPr>
+          <w:rFonts w:ascii="Inknut Aqua" w:hAnsi="Inknut Aqua" w:cs="Times New Roman"/>
+          <w:sz w:val="28"/>
+          <w:szCs w:val="28"/>
+        </w:rPr>
+        <w:t>estreia</w:t>
+      </w:r>
+      <w:r>
+        <w:rPr>
+          <w:rFonts w:ascii="Inknut Aqua" w:hAnsi="Inknut Aqua" w:cs="Times New Roman"/>
           <w:sz w:val="28"/>
           <w:szCs w:val="28"/>
         </w:rPr>
@@ -511,23 +519,7 @@
       </w:r>
       <w:r>
         <w:rPr>
-          <w:rFonts w:ascii="Times New Roman" w:hAnsi="Times New Roman" w:cs="Times New Roman"/>
-          <w:sz w:val="28"/>
-          <w:szCs w:val="28"/>
-        </w:rPr>
-        <w:t>estreia</w:t>
-      </w:r>
-      <w:r>
-        <w:rPr>
-          <w:rFonts w:ascii="Times New Roman" w:hAnsi="Times New Roman" w:cs="Times New Roman"/>
-          <w:sz w:val="28"/>
-          <w:szCs w:val="28"/>
-        </w:rPr>
-        <w:t xml:space="preserve"> </w:t>
-      </w:r>
-      <w:r>
-        <w:rPr>
-          <w:rFonts w:ascii="Times New Roman" w:hAnsi="Times New Roman" w:cs="Times New Roman"/>
+          <w:rFonts w:ascii="Inknut Aqua" w:hAnsi="Inknut Aqua" w:cs="Times New Roman"/>
           <w:sz w:val="28"/>
           <w:szCs w:val="28"/>
         </w:rPr>
@@ -535,7 +527,7 @@
       </w:r>
       <w:r>
         <w:rPr>
-          <w:rFonts w:ascii="Times New Roman" w:hAnsi="Times New Roman" w:cs="Times New Roman"/>
+          <w:rFonts w:ascii="Inknut Aqua" w:hAnsi="Inknut Aqua" w:cs="Times New Roman"/>
           <w:sz w:val="28"/>
           <w:szCs w:val="28"/>
         </w:rPr>
@@ -543,7 +535,7 @@
       </w:r>
       <w:r>
         <w:rPr>
-          <w:rFonts w:ascii="Times New Roman" w:hAnsi="Times New Roman" w:cs="Times New Roman"/>
+          <w:rFonts w:ascii="Inknut Aqua" w:hAnsi="Inknut Aqua" w:cs="Times New Roman"/>
           <w:sz w:val="28"/>
           <w:szCs w:val="28"/>
         </w:rPr>
@@ -551,7 +543,7 @@
       </w:r>
       <w:r>
         <w:rPr>
-          <w:rFonts w:ascii="Times New Roman" w:hAnsi="Times New Roman" w:cs="Times New Roman"/>
+          <w:rFonts w:ascii="Inknut Aqua" w:hAnsi="Inknut Aqua" w:cs="Times New Roman"/>
           <w:sz w:val="28"/>
           <w:szCs w:val="28"/>
         </w:rPr>
@@ -559,7 +551,7 @@
       </w:r>
       <w:r>
         <w:rPr>
-          <w:rFonts w:ascii="Times New Roman" w:hAnsi="Times New Roman" w:cs="Times New Roman"/>
+          <w:rFonts w:ascii="Inknut Aqua" w:hAnsi="Inknut Aqua" w:cs="Times New Roman"/>
           <w:sz w:val="28"/>
           <w:szCs w:val="28"/>
         </w:rPr>
@@ -567,7 +559,7 @@
       </w:r>
       <w:r>
         <w:rPr>
-          <w:rFonts w:ascii="Times New Roman" w:hAnsi="Times New Roman" w:cs="Times New Roman"/>
+          <w:rFonts w:ascii="Inknut Aqua" w:hAnsi="Inknut Aqua" w:cs="Times New Roman"/>
           <w:sz w:val="28"/>
           <w:szCs w:val="28"/>
         </w:rPr>
@@ -575,7 +567,7 @@
       </w:r>
       <w:r>
         <w:rPr>
-          <w:rFonts w:ascii="Times New Roman" w:hAnsi="Times New Roman" w:cs="Times New Roman"/>
+          <w:rFonts w:ascii="Inknut Aqua" w:hAnsi="Inknut Aqua" w:cs="Times New Roman"/>
           <w:sz w:val="28"/>
           <w:szCs w:val="28"/>
         </w:rPr>
@@ -583,7 +575,7 @@
       </w:r>
       <w:r>
         <w:rPr>
-          <w:rFonts w:ascii="Times New Roman" w:hAnsi="Times New Roman" w:cs="Times New Roman"/>
+          <w:rFonts w:ascii="Inknut Aqua" w:hAnsi="Inknut Aqua" w:cs="Times New Roman"/>
           <w:sz w:val="28"/>
           <w:szCs w:val="28"/>
         </w:rPr>
@@ -595,11 +587,420 @@
         <w:ind w:firstLine="708"/>
         <w:jc w:val="both"/>
         <w:rPr>
-          <w:rFonts w:ascii="Times New Roman" w:hAnsi="Times New Roman" w:cs="Times New Roman"/>
-          <w:sz w:val="28"/>
-          <w:szCs w:val="28"/>
-        </w:rPr>
-      </w:pPr>
+          <w:rFonts w:ascii="Inknut Aqua" w:hAnsi="Inknut Aqua" w:cs="Times New Roman"/>
+          <w:sz w:val="28"/>
+          <w:szCs w:val="28"/>
+        </w:rPr>
+      </w:pPr>
+      <w:r>
+        <w:rPr>
+          <w:rFonts w:ascii="Inknut Aqua" w:hAnsi="Inknut Aqua" w:cs="Times New Roman"/>
+          <w:sz w:val="28"/>
+          <w:szCs w:val="28"/>
+        </w:rPr>
+        <w:t>Na série, o primeiro livro</w:t>
+      </w:r>
+      <w:r>
+        <w:rPr>
+          <w:rFonts w:ascii="Inknut Aqua" w:hAnsi="Inknut Aqua" w:cs="Times New Roman"/>
+          <w:sz w:val="28"/>
+          <w:szCs w:val="28"/>
+        </w:rPr>
+        <w:t xml:space="preserve">, </w:t>
+      </w:r>
+      <w:r>
+        <w:rPr>
+          <w:rFonts w:ascii="Inknut Aqua" w:hAnsi="Inknut Aqua" w:cs="Times New Roman"/>
+          <w:sz w:val="28"/>
+          <w:szCs w:val="28"/>
+        </w:rPr>
+        <w:t>Quarta Asa</w:t>
+      </w:r>
+      <w:r>
+        <w:rPr>
+          <w:rFonts w:ascii="Inknut Aqua" w:hAnsi="Inknut Aqua" w:cs="Times New Roman"/>
+          <w:sz w:val="28"/>
+          <w:szCs w:val="28"/>
+        </w:rPr>
+        <w:t>,</w:t>
+      </w:r>
+      <w:r>
+        <w:rPr>
+          <w:rFonts w:ascii="Inknut Aqua" w:hAnsi="Inknut Aqua" w:cs="Times New Roman"/>
+          <w:sz w:val="28"/>
+          <w:szCs w:val="28"/>
+        </w:rPr>
+        <w:t xml:space="preserve"> introduz a história com o reino de Navarre que </w:t>
+      </w:r>
+      <w:r>
+        <w:rPr>
+          <w:rFonts w:ascii="Inknut Aqua" w:hAnsi="Inknut Aqua" w:cs="Times New Roman"/>
+          <w:sz w:val="28"/>
+          <w:szCs w:val="28"/>
+        </w:rPr>
+        <w:t>tem ligação com os dragões e é</w:t>
+      </w:r>
+      <w:r>
+        <w:rPr>
+          <w:rFonts w:ascii="Inknut Aqua" w:hAnsi="Inknut Aqua" w:cs="Times New Roman"/>
+          <w:sz w:val="28"/>
+          <w:szCs w:val="28"/>
+        </w:rPr>
+        <w:t xml:space="preserve"> onde vem acontecendo uma guerra a mais de 400 anos com o reino de Poromiel</w:t>
+      </w:r>
+      <w:r>
+        <w:rPr>
+          <w:rFonts w:ascii="Inknut Aqua" w:hAnsi="Inknut Aqua" w:cs="Times New Roman"/>
+          <w:sz w:val="28"/>
+          <w:szCs w:val="28"/>
+        </w:rPr>
+        <w:t xml:space="preserve"> que por sua vez tem ligação com os grifos, outro tipo de criatura alada que são separados pela Montanha Esben. </w:t>
+      </w:r>
+    </w:p>
+    <w:p>
+      <w:pPr>
+        <w:ind w:firstLine="708"/>
+        <w:jc w:val="both"/>
+        <w:rPr>
+          <w:rFonts w:ascii="Inknut Aqua" w:hAnsi="Inknut Aqua" w:cs="Times New Roman"/>
+          <w:sz w:val="28"/>
+          <w:szCs w:val="28"/>
+        </w:rPr>
+      </w:pPr>
+      <w:r>
+        <w:rPr>
+          <w:rFonts w:ascii="Inknut Aqua" w:hAnsi="Inknut Aqua" w:cs="Times New Roman"/>
+          <w:sz w:val="28"/>
+          <w:szCs w:val="28"/>
+        </w:rPr>
+        <w:t xml:space="preserve">A história acompanha a protagonista Violet Sorrengail, uma jovem de 20 anos, que se preparou para ser uma escriba a vida toda, porque quando se completa </w:t>
+      </w:r>
+      <w:r>
+        <w:rPr>
+          <w:rFonts w:ascii="Inknut Aqua" w:hAnsi="Inknut Aqua" w:cs="Times New Roman"/>
+          <w:sz w:val="28"/>
+          <w:szCs w:val="28"/>
+        </w:rPr>
+        <w:t>essa idade</w:t>
+      </w:r>
+      <w:r>
+        <w:rPr>
+          <w:rFonts w:ascii="Inknut Aqua" w:hAnsi="Inknut Aqua" w:cs="Times New Roman"/>
+          <w:sz w:val="28"/>
+          <w:szCs w:val="28"/>
+        </w:rPr>
+        <w:t xml:space="preserve">, as pessoas desse universo são obrigadas a ingressarem na faculdade Basgiath onde escolhem </w:t>
+      </w:r>
+      <w:r>
+        <w:rPr>
+          <w:rFonts w:ascii="Inknut Aqua" w:hAnsi="Inknut Aqua" w:cs="Times New Roman"/>
+          <w:sz w:val="28"/>
+          <w:szCs w:val="28"/>
+        </w:rPr>
+        <w:t xml:space="preserve">entre </w:t>
+      </w:r>
+      <w:r>
+        <w:rPr>
+          <w:rFonts w:ascii="Inknut Aqua" w:hAnsi="Inknut Aqua" w:cs="Times New Roman"/>
+          <w:sz w:val="28"/>
+          <w:szCs w:val="28"/>
+        </w:rPr>
+        <w:t xml:space="preserve">a </w:t>
+      </w:r>
+      <w:r>
+        <w:rPr>
+          <w:rFonts w:ascii="Inknut Aqua" w:hAnsi="Inknut Aqua" w:cs="Times New Roman"/>
+          <w:sz w:val="28"/>
+          <w:szCs w:val="28"/>
+        </w:rPr>
+        <w:t xml:space="preserve">Divisão </w:t>
+      </w:r>
+      <w:r>
+        <w:rPr>
+          <w:rFonts w:ascii="Inknut Aqua" w:hAnsi="Inknut Aqua" w:cs="Times New Roman"/>
+          <w:sz w:val="28"/>
+          <w:szCs w:val="28"/>
+        </w:rPr>
+        <w:t>Hospitalar</w:t>
+      </w:r>
+      <w:r>
+        <w:rPr>
+          <w:rFonts w:ascii="Inknut Aqua" w:hAnsi="Inknut Aqua" w:cs="Times New Roman"/>
+          <w:sz w:val="28"/>
+          <w:szCs w:val="28"/>
+        </w:rPr>
+        <w:t xml:space="preserve">, Divisão dos Escribas, Divisão da Infantaria e Divisão de Cavaleiros. Porém, sua mãe, a General Sorrengail, comandante geral de Basgiath, </w:t>
+      </w:r>
+      <w:r>
+        <w:rPr>
+          <w:rFonts w:ascii="Inknut Aqua" w:hAnsi="Inknut Aqua" w:cs="Times New Roman"/>
+          <w:sz w:val="28"/>
+          <w:szCs w:val="28"/>
+        </w:rPr>
+        <w:t>ordena</w:t>
+      </w:r>
+      <w:r>
+        <w:rPr>
+          <w:rFonts w:ascii="Inknut Aqua" w:hAnsi="Inknut Aqua" w:cs="Times New Roman"/>
+          <w:sz w:val="28"/>
+          <w:szCs w:val="28"/>
+        </w:rPr>
+        <w:t xml:space="preserve"> que ela ingresse na divis</w:t>
+      </w:r>
+      <w:r>
+        <w:rPr>
+          <w:rFonts w:ascii="Inknut Aqua" w:hAnsi="Inknut Aqua" w:cs="Times New Roman"/>
+          <w:sz w:val="28"/>
+          <w:szCs w:val="28"/>
+        </w:rPr>
+        <w:t>ão</w:t>
+      </w:r>
+      <w:r>
+        <w:rPr>
+          <w:rFonts w:ascii="Inknut Aqua" w:hAnsi="Inknut Aqua" w:cs="Times New Roman"/>
+          <w:sz w:val="28"/>
+          <w:szCs w:val="28"/>
+        </w:rPr>
+        <w:t xml:space="preserve"> dos cavaleiros</w:t>
+      </w:r>
+      <w:r>
+        <w:rPr>
+          <w:rFonts w:ascii="Inknut Aqua" w:hAnsi="Inknut Aqua" w:cs="Times New Roman"/>
+          <w:sz w:val="28"/>
+          <w:szCs w:val="28"/>
+        </w:rPr>
+        <w:t>. Então passamos a acompanhar Violet</w:t>
+      </w:r>
+      <w:r>
+        <w:rPr>
+          <w:rFonts w:ascii="Inknut Aqua" w:hAnsi="Inknut Aqua" w:cs="Times New Roman"/>
+          <w:sz w:val="28"/>
+          <w:szCs w:val="28"/>
+        </w:rPr>
+        <w:t>,</w:t>
+      </w:r>
+      <w:r>
+        <w:rPr>
+          <w:rFonts w:ascii="Inknut Aqua" w:hAnsi="Inknut Aqua" w:cs="Times New Roman"/>
+          <w:sz w:val="28"/>
+          <w:szCs w:val="28"/>
+        </w:rPr>
+        <w:t xml:space="preserve"> que precisará sobreviver ao treinamento militar para se tornar uma cavaleira de dragão</w:t>
+      </w:r>
+      <w:r>
+        <w:rPr>
+          <w:rFonts w:ascii="Inknut Aqua" w:hAnsi="Inknut Aqua" w:cs="Times New Roman"/>
+          <w:sz w:val="28"/>
+          <w:szCs w:val="28"/>
+        </w:rPr>
+        <w:t>.</w:t>
+      </w:r>
+    </w:p>
+    <w:p>
+      <w:pPr>
+        <w:ind w:firstLine="708"/>
+        <w:jc w:val="both"/>
+        <w:rPr>
+          <w:rFonts w:ascii="Inknut Aqua" w:hAnsi="Inknut Aqua" w:cs="Times New Roman"/>
+          <w:sz w:val="28"/>
+          <w:szCs w:val="28"/>
+        </w:rPr>
+      </w:pPr>
+      <w:r>
+        <w:rPr>
+          <w:rFonts w:ascii="Inknut Aqua" w:hAnsi="Inknut Aqua" w:cs="Times New Roman"/>
+          <w:sz w:val="28"/>
+          <w:szCs w:val="28"/>
+        </w:rPr>
+        <w:t>O problema é que, quando você é menor que todos os demais candidatos e certamente mais frágil que eles, a morte está a apenas uma batida de coração de distância... Porque os dragões não se unem a humanos “frágeis”. Eles os reduzem a cinzas.</w:t>
+      </w:r>
+    </w:p>
+    <w:p>
+      <w:pPr>
+        <w:ind w:firstLine="708"/>
+        <w:jc w:val="both"/>
+        <w:rPr>
+          <w:rFonts w:ascii="Inknut Aqua" w:hAnsi="Inknut Aqua" w:cs="Times New Roman"/>
+          <w:sz w:val="28"/>
+          <w:szCs w:val="28"/>
+        </w:rPr>
+      </w:pPr>
+      <w:r>
+        <w:rPr>
+          <w:rFonts w:ascii="Inknut Aqua" w:hAnsi="Inknut Aqua" w:cs="Times New Roman"/>
+          <w:sz w:val="28"/>
+          <w:szCs w:val="28"/>
+        </w:rPr>
+        <w:t>Todos no Instituto Militar Basgiath têm um objetivo. Com menos dragões disponíveis que cadetes, a maioria estaria disposta a matar Violet para aumentar suas próprias chances de sucesso. O restante a mataria apenas por ser filha de quem é – e um bom exemplo disso parece ser Xaden Riorson, o líder de esquadrão mais poderoso e implacável na Divisão dos Cavaleiros.</w:t>
+      </w:r>
+    </w:p>
+    <w:p>
+      <w:pPr>
+        <w:ind w:firstLine="708"/>
+        <w:jc w:val="both"/>
+        <w:rPr>
+          <w:rFonts w:ascii="Inknut Aqua" w:hAnsi="Inknut Aqua" w:cs="Times New Roman"/>
+          <w:sz w:val="28"/>
+          <w:szCs w:val="28"/>
+        </w:rPr>
+      </w:pPr>
+      <w:r>
+        <w:rPr>
+          <w:rFonts w:ascii="Inknut Aqua" w:hAnsi="Inknut Aqua" w:cs="Times New Roman"/>
+          <w:sz w:val="28"/>
+          <w:szCs w:val="28"/>
+        </w:rPr>
+        <w:t>Entre amigos, inimigos e amantes, Violet precisará contar com sua inteligência se quiser sobreviver. Mas as proteções do reino estão falhando e a cada dia que passa a guerra se torna mais mortal. E o pior: Violet começa a suspeitar que a liderança está escondendo um terrível segredo.</w:t>
+      </w:r>
+    </w:p>
+    <w:p>
+      <w:pPr>
+        <w:ind w:firstLine="708"/>
+        <w:jc w:val="both"/>
+        <w:rPr>
+          <w:rFonts w:ascii="Inknut Aqua" w:hAnsi="Inknut Aqua" w:cs="Times New Roman"/>
+          <w:sz w:val="28"/>
+          <w:szCs w:val="28"/>
+        </w:rPr>
+      </w:pPr>
+    </w:p>
+    <w:p>
+      <w:pPr>
+        <w:ind w:firstLine="708"/>
+        <w:jc w:val="both"/>
+        <w:rPr>
+          <w:rFonts w:ascii="Inknut Aqua" w:hAnsi="Inknut Aqua" w:cs="Times New Roman"/>
+          <w:sz w:val="28"/>
+          <w:szCs w:val="28"/>
+        </w:rPr>
+      </w:pPr>
+    </w:p>
+    <w:p>
+      <w:pPr>
+        <w:ind w:firstLine="708"/>
+        <w:jc w:val="both"/>
+        <w:rPr>
+          <w:rFonts w:ascii="Inknut Aqua" w:hAnsi="Inknut Aqua" w:cs="Times New Roman"/>
+          <w:sz w:val="28"/>
+          <w:szCs w:val="28"/>
+          <w:u w:val="single"/>
+        </w:rPr>
+      </w:pPr>
+    </w:p>
+    <w:p>
+      <w:pPr>
+        <w:jc w:val="both"/>
+        <w:rPr>
+          <w:rFonts w:ascii="Arial" w:hAnsi="Arial" w:cs="Arial"/>
+          <w:color w:val="E2E2E5"/>
+          <w:sz w:val="21"/>
+          <w:szCs w:val="21"/>
+          <w:shd w:val="clear" w:color="auto" w:fill="1A1C1E"/>
+        </w:rPr>
+      </w:pPr>
+      <w:r>
+        <w:rPr>
+          <w:rFonts w:ascii="Inknut Aqua" w:hAnsi="Inknut Aqua" w:cs="Times New Roman"/>
+          <w:sz w:val="28"/>
+          <w:szCs w:val="28"/>
+          <w:u w:val="single"/>
+        </w:rPr>
+        <w:drawing>
+          <wp:anchor distT="0" distB="0" distL="114300" distR="114300" simplePos="0" relativeHeight="251661312" behindDoc="1" locked="0" layoutInCell="1" allowOverlap="1" wp14:anchorId="2B90D38F" wp14:editId="4927814A">
+            <wp:simplePos x="0" y="0"/>
+            <wp:positionH relativeFrom="column">
+              <wp:posOffset>-3810</wp:posOffset>
+            </wp:positionH>
+            <wp:positionV relativeFrom="paragraph">
+              <wp:posOffset>4445</wp:posOffset>
+            </wp:positionV>
+            <wp:extent cx="1885950" cy="1847850"/>
+            <wp:effectExtent l="0" t="0" r="0" b="0"/>
+            <wp:wrapTight wrapText="bothSides">
+              <wp:wrapPolygon edited="0">
+                <wp:start x="0" y="0"/>
+                <wp:lineTo x="0" y="21377"/>
+                <wp:lineTo x="21382" y="21377"/>
+                <wp:lineTo x="21382" y="0"/>
+                <wp:lineTo x="0" y="0"/>
+              </wp:wrapPolygon>
+            </wp:wrapTight>
+            <wp:docPr id="59659297" name="Imagem 1" descr="Uma imagem contendo Ícone&#10;&#10;Descrição gerada automaticamente"/>
+            <wp:cNvGraphicFramePr>
+              <a:graphicFrameLocks xmlns:a="http://schemas.openxmlformats.org/drawingml/2006/main" noChangeAspect="1"/>
+            </wp:cNvGraphicFramePr>
+            <a:graphic xmlns:a="http://schemas.openxmlformats.org/drawingml/2006/main">
+              <a:graphicData uri="http://schemas.openxmlformats.org/drawingml/2006/picture">
+                <pic:pic xmlns:pic="http://schemas.openxmlformats.org/drawingml/2006/picture">
+                  <pic:nvPicPr>
+                    <pic:cNvPr id="59659297" name="Imagem 1" descr="Uma imagem contendo Ícone&#10;&#10;Descrição gerada automaticamente"/>
+                    <pic:cNvPicPr/>
+                  </pic:nvPicPr>
+                  <pic:blipFill>
+                    <a:blip r:embed="rId7">
+                      <a:extLst>
+                        <a:ext uri="{28A0092B-C50C-407E-A947-70E740481C1C}">
+                          <a14:useLocalDpi xmlns:a14="http://schemas.microsoft.com/office/drawing/2010/main" val="0"/>
+                        </a:ext>
+                      </a:extLst>
+                    </a:blip>
+                    <a:stretch>
+                      <a:fillRect/>
+                    </a:stretch>
+                  </pic:blipFill>
+                  <pic:spPr>
+                    <a:xfrm>
+                      <a:off x="0" y="0"/>
+                      <a:ext cx="1885950" cy="1847850"/>
+                    </a:xfrm>
+                    <a:prstGeom prst="rect">
+                      <a:avLst/>
+                    </a:prstGeom>
+                  </pic:spPr>
+                </pic:pic>
+              </a:graphicData>
+            </a:graphic>
+          </wp:anchor>
+        </w:drawing>
+      </w:r>
+      <w:r>
+        <w:rPr>
+          <w:rFonts w:ascii="Arial" w:hAnsi="Arial" w:cs="Arial"/>
+          <w:color w:val="E2E2E5"/>
+          <w:sz w:val="21"/>
+          <w:szCs w:val="21"/>
+          <w:shd w:val="clear" w:color="auto" w:fill="1A1C1E"/>
+        </w:rPr>
+        <w:t xml:space="preserve"> </w:t>
+      </w:r>
+    </w:p>
+    <w:p>
+      <w:pPr>
+        <w:jc w:val="both"/>
+        <w:rPr>
+          <w:rFonts w:ascii="Inknut Aqua" w:hAnsi="Inknut Aqua" w:cs="Arial"/>
+          <w:color w:val="E2E2E5"/>
+          <w:sz w:val="21"/>
+          <w:szCs w:val="21"/>
+          <w:shd w:val="clear" w:color="auto" w:fill="1A1C1E"/>
+        </w:rPr>
+      </w:pPr>
+      <w:r>
+        <w:rPr>
+          <w:rFonts w:ascii="Inknut Aqua" w:hAnsi="Inknut Aqua" w:cs="Times New Roman"/>
+          <w:sz w:val="28"/>
+          <w:szCs w:val="28"/>
+        </w:rPr>
+        <w:t xml:space="preserve">O </w:t>
+      </w:r>
+      <w:r>
+        <w:rPr>
+          <w:rFonts w:ascii="Inknut Aqua" w:hAnsi="Inknut Aqua" w:cs="Times New Roman"/>
+          <w:sz w:val="28"/>
+          <w:szCs w:val="28"/>
+        </w:rPr>
+        <w:t>site promove a leitura e o engajamento com a literatura, contribuindo indiretamente para a educação e o desenvolvimento intelectual dos leitores. A discussão e as avaliações podem incentivar o pensamento crítico e a análise.</w:t>
+      </w:r>
     </w:p>
     <w:p>
       <w:pPr>
@@ -612,7 +1013,10 @@
           <w:szCs w:val="36"/>
         </w:rPr>
       </w:pPr>
-      <w:r>
+    </w:p>
+    <w:p>
+      <w:pPr>
+        <w:jc w:val="center"/>
         <w:rPr>
           <w:rFonts w:ascii="Inknut Aqua" w:hAnsi="Inknut Aqua"/>
           <w:b/>
@@ -620,7 +1024,200 @@
           <w:sz w:val="36"/>
           <w:szCs w:val="36"/>
         </w:rPr>
-        <w:t>Objetivo</w:t>
+      </w:pPr>
+    </w:p>
+    <w:p>
+      <w:pPr>
+        <w:jc w:val="both"/>
+        <w:rPr>
+          <w:rFonts w:ascii="Inknut Aqua" w:hAnsi="Inknut Aqua"/>
+          <w:sz w:val="28"/>
+          <w:szCs w:val="28"/>
+        </w:rPr>
+      </w:pPr>
+      <w:r>
+        <w:rPr>
+          <w:rFonts w:ascii="Inknut Aqua" w:hAnsi="Inknut Aqua"/>
+          <w:sz w:val="28"/>
+          <w:szCs w:val="28"/>
+        </w:rPr>
+        <w:t>Olá</w:t>
+      </w:r>
+      <w:r>
+        <w:rPr>
+          <w:rFonts w:ascii="Inknut Aqua" w:hAnsi="Inknut Aqua"/>
+          <w:sz w:val="28"/>
+          <w:szCs w:val="28"/>
+        </w:rPr>
+        <w:t>, meu nome é Laiza e</w:t>
+      </w:r>
+      <w:r>
+        <w:rPr>
+          <w:rFonts w:ascii="Inknut Aqua" w:hAnsi="Inknut Aqua"/>
+          <w:sz w:val="28"/>
+          <w:szCs w:val="28"/>
+        </w:rPr>
+        <w:t xml:space="preserve"> </w:t>
+      </w:r>
+      <w:r>
+        <w:rPr>
+          <w:rFonts w:ascii="Inknut Aqua" w:hAnsi="Inknut Aqua"/>
+          <w:sz w:val="28"/>
+          <w:szCs w:val="28"/>
+        </w:rPr>
+        <w:t>s</w:t>
+      </w:r>
+      <w:r>
+        <w:rPr>
+          <w:rFonts w:ascii="Inknut Aqua" w:hAnsi="Inknut Aqua"/>
+          <w:sz w:val="28"/>
+          <w:szCs w:val="28"/>
+        </w:rPr>
+        <w:t xml:space="preserve">ejam bem-vindos ao meu </w:t>
+      </w:r>
+      <w:r>
+        <w:rPr>
+          <w:rFonts w:ascii="Inknut Aqua" w:hAnsi="Inknut Aqua"/>
+          <w:sz w:val="28"/>
+          <w:szCs w:val="28"/>
+        </w:rPr>
+        <w:t>site pessoal</w:t>
+      </w:r>
+      <w:r>
+        <w:rPr>
+          <w:rFonts w:ascii="Inknut Aqua" w:hAnsi="Inknut Aqua"/>
+          <w:sz w:val="28"/>
+          <w:szCs w:val="28"/>
+        </w:rPr>
+        <w:t xml:space="preserve">! </w:t>
+      </w:r>
+      <w:r>
+        <w:rPr>
+          <w:rFonts w:ascii="Inknut Aqua" w:hAnsi="Inknut Aqua"/>
+          <w:sz w:val="28"/>
+          <w:szCs w:val="28"/>
+        </w:rPr>
+        <w:t>E</w:t>
+      </w:r>
+      <w:r>
+        <w:rPr>
+          <w:rFonts w:ascii="Inknut Aqua" w:hAnsi="Inknut Aqua"/>
+          <w:sz w:val="28"/>
+          <w:szCs w:val="28"/>
+        </w:rPr>
+        <w:t>ste site é um reflexo de minhas paixões</w:t>
+      </w:r>
+      <w:r>
+        <w:rPr>
+          <w:rFonts w:ascii="Inknut Aqua" w:hAnsi="Inknut Aqua"/>
+          <w:sz w:val="28"/>
+          <w:szCs w:val="28"/>
+        </w:rPr>
+        <w:t xml:space="preserve"> </w:t>
+      </w:r>
+      <w:r>
+        <w:rPr>
+          <w:rFonts w:ascii="Inknut Aqua" w:hAnsi="Inknut Aqua"/>
+          <w:sz w:val="28"/>
+          <w:szCs w:val="28"/>
+        </w:rPr>
+        <w:t>e a jornada constante de aprendizado que me define. Sempre fui movida pela curiosidade e por um desejo insaciável de explorar novas ideias e desafios.</w:t>
+      </w:r>
+      <w:r>
+        <w:rPr>
+          <w:rFonts w:ascii="Inknut Aqua" w:hAnsi="Inknut Aqua"/>
+          <w:sz w:val="28"/>
+          <w:szCs w:val="28"/>
+        </w:rPr>
+        <w:t xml:space="preserve"> Gosto de ler desde pequena, sou fã principalmente de Romance e fantasia, e esse livro tem um lugar especial na minha estante, já que ele se tornou o meu favorito após lê-lo</w:t>
+      </w:r>
+      <w:r>
+        <w:rPr>
+          <w:rFonts w:ascii="Inknut Aqua" w:hAnsi="Inknut Aqua"/>
+          <w:sz w:val="28"/>
+          <w:szCs w:val="28"/>
+        </w:rPr>
+        <w:t>. Me interess</w:t>
+      </w:r>
+      <w:r>
+        <w:rPr>
+          <w:rFonts w:ascii="Inknut Aqua" w:hAnsi="Inknut Aqua"/>
+          <w:sz w:val="28"/>
+          <w:szCs w:val="28"/>
+        </w:rPr>
+        <w:t>o</w:t>
+      </w:r>
+      <w:r>
+        <w:rPr>
+          <w:rFonts w:ascii="Inknut Aqua" w:hAnsi="Inknut Aqua"/>
+          <w:sz w:val="28"/>
+          <w:szCs w:val="28"/>
+        </w:rPr>
+        <w:t xml:space="preserve"> por</w:t>
+      </w:r>
+      <w:r>
+        <w:rPr>
+          <w:rFonts w:ascii="Inknut Aqua" w:hAnsi="Inknut Aqua"/>
+          <w:sz w:val="28"/>
+          <w:szCs w:val="28"/>
+        </w:rPr>
+        <w:t xml:space="preserve"> arte</w:t>
+      </w:r>
+      <w:r>
+        <w:rPr>
+          <w:rFonts w:ascii="Inknut Aqua" w:hAnsi="Inknut Aqua"/>
+          <w:sz w:val="28"/>
+          <w:szCs w:val="28"/>
+        </w:rPr>
+        <w:t>,</w:t>
+      </w:r>
+      <w:r>
+        <w:rPr>
+          <w:rFonts w:ascii="Inknut Aqua" w:hAnsi="Inknut Aqua"/>
+          <w:sz w:val="28"/>
+          <w:szCs w:val="28"/>
+        </w:rPr>
+        <w:t xml:space="preserve"> leitura, música e programação.</w:t>
+      </w:r>
+      <w:r>
+        <w:rPr>
+          <w:rFonts w:ascii="Inknut Aqua" w:hAnsi="Inknut Aqua"/>
+          <w:sz w:val="28"/>
+          <w:szCs w:val="28"/>
+        </w:rPr>
+        <w:t xml:space="preserve"> </w:t>
+      </w:r>
+      <w:r>
+        <w:rPr>
+          <w:rFonts w:ascii="Inknut Aqua" w:hAnsi="Inknut Aqua"/>
+          <w:sz w:val="28"/>
+          <w:szCs w:val="28"/>
+        </w:rPr>
+        <w:t>Mais recentemente, me tornei aluna da faculdade SPTECH, uma faculdade focada na área de TI e a desenvolver super estagiários, a experiência tem sido inovadora e cheia de aprendizado. No começo de 2024, posso assegurar a vocês que eu não acreditaria que seria capaz de criar algo assim</w:t>
+      </w:r>
+      <w:r>
+        <w:rPr>
+          <w:rFonts w:ascii="Inknut Aqua" w:hAnsi="Inknut Aqua"/>
+          <w:sz w:val="28"/>
+          <w:szCs w:val="28"/>
+        </w:rPr>
+        <w:t xml:space="preserve">. Aqui, vocês encontrarão meu </w:t>
+      </w:r>
+      <w:r>
+        <w:rPr>
+          <w:rFonts w:ascii="Inknut Aqua" w:hAnsi="Inknut Aqua"/>
+          <w:sz w:val="28"/>
+          <w:szCs w:val="28"/>
+        </w:rPr>
+        <w:t xml:space="preserve">projeto sobre essa saga que tanto gosto. </w:t>
+      </w:r>
+      <w:r>
+        <w:rPr>
+          <w:rFonts w:ascii="Inknut Aqua" w:hAnsi="Inknut Aqua"/>
+          <w:sz w:val="28"/>
+          <w:szCs w:val="28"/>
+        </w:rPr>
+        <w:t>Sintam-se à vontade para explorar, comentar e entrar em contato!</w:t>
       </w:r>
     </w:p>
     <w:p>
@@ -642,7 +1239,73 @@
           <w:sz w:val="36"/>
           <w:szCs w:val="36"/>
         </w:rPr>
-        <w:t>Justificativa</w:t>
+        <w:t>Objetivo</w:t>
+      </w:r>
+    </w:p>
+    <w:p>
+      <w:pPr>
+        <w:jc w:val="center"/>
+        <w:rPr>
+          <w:rFonts w:ascii="Inknut Aqua" w:hAnsi="Inknut Aqua"/>
+          <w:sz w:val="28"/>
+          <w:szCs w:val="28"/>
+        </w:rPr>
+      </w:pPr>
+      <w:r>
+        <w:rPr>
+          <w:rFonts w:ascii="Inknut Aqua" w:hAnsi="Inknut Aqua"/>
+          <w:sz w:val="28"/>
+          <w:szCs w:val="28"/>
+        </w:rPr>
+        <w:t xml:space="preserve">Permitir que leitores compartilhem suas avaliações sobre os livros </w:t>
+      </w:r>
+      <w:r>
+        <w:rPr>
+          <w:rFonts w:ascii="Inknut Aqua" w:hAnsi="Inknut Aqua"/>
+          <w:sz w:val="28"/>
+          <w:szCs w:val="28"/>
+        </w:rPr>
+        <w:t xml:space="preserve">da Série The Empyrean </w:t>
+      </w:r>
+      <w:r>
+        <w:rPr>
+          <w:rFonts w:ascii="Inknut Aqua" w:hAnsi="Inknut Aqua"/>
+          <w:sz w:val="28"/>
+          <w:szCs w:val="28"/>
+        </w:rPr>
+        <w:t xml:space="preserve">e atrair mais leitores para </w:t>
+      </w:r>
+      <w:r>
+        <w:rPr>
+          <w:rFonts w:ascii="Inknut Aqua" w:hAnsi="Inknut Aqua"/>
+          <w:sz w:val="28"/>
+          <w:szCs w:val="28"/>
+        </w:rPr>
+        <w:t>o universo</w:t>
+      </w:r>
+      <w:r>
+        <w:rPr>
+          <w:rFonts w:ascii="Inknut Aqua" w:hAnsi="Inknut Aqua"/>
+          <w:sz w:val="28"/>
+          <w:szCs w:val="28"/>
+        </w:rPr>
+        <w:t xml:space="preserve"> literário</w:t>
+      </w:r>
+      <w:r>
+        <w:rPr>
+          <w:rFonts w:ascii="Inknut Aqua" w:hAnsi="Inknut Aqua"/>
+          <w:sz w:val="28"/>
+          <w:szCs w:val="28"/>
+        </w:rPr>
+        <w:t xml:space="preserve"> da série</w:t>
+      </w:r>
+      <w:r>
+        <w:rPr>
+          <w:rFonts w:ascii="Inknut Aqua" w:hAnsi="Inknut Aqua"/>
+          <w:sz w:val="28"/>
+          <w:szCs w:val="28"/>
+        </w:rPr>
+        <w:t xml:space="preserve">. </w:t>
       </w:r>
     </w:p>
     <w:p>
@@ -664,7 +1327,25 @@
           <w:sz w:val="36"/>
           <w:szCs w:val="36"/>
         </w:rPr>
-        <w:t>Descrição Resumida do Projeto</w:t>
+        <w:t>Justificativa</w:t>
+      </w:r>
+    </w:p>
+    <w:p>
+      <w:pPr>
+        <w:jc w:val="both"/>
+        <w:rPr>
+          <w:rFonts w:ascii="Inknut Aqua" w:hAnsi="Inknut Aqua"/>
+          <w:sz w:val="28"/>
+          <w:szCs w:val="28"/>
+        </w:rPr>
+      </w:pPr>
+      <w:r>
+        <w:rPr>
+          <w:rFonts w:ascii="Inknut Aqua" w:hAnsi="Inknut Aqua"/>
+          <w:sz w:val="28"/>
+          <w:szCs w:val="28"/>
+        </w:rPr>
+        <w:t>Dragões. Treinamento mortal. Segredos de Estado. Romance. The Empyrean entrega tudo isso e muito mais. A saga de Violet em Quarta Asa é uma mistura eletrizante de ação, suspense e romance em um universo de fantasia rico e detalhado. Compartilhe sua avaliação e incentive outros amantes de livros de fantasia a embarcar nessa jornada épica!</w:t>
       </w:r>
     </w:p>
     <w:p>
@@ -686,7 +1367,62 @@
           <w:sz w:val="36"/>
           <w:szCs w:val="36"/>
         </w:rPr>
-        <w:t>Premissas</w:t>
+        <w:t>Descrição Resumida do Projeto</w:t>
+      </w:r>
+    </w:p>
+    <w:p>
+      <w:pPr>
+        <w:jc w:val="both"/>
+        <w:rPr>
+          <w:rFonts w:ascii="Inknut Aqua" w:hAnsi="Inknut Aqua"/>
+          <w:sz w:val="28"/>
+          <w:szCs w:val="28"/>
+        </w:rPr>
+      </w:pPr>
+      <w:r>
+        <w:rPr>
+          <w:rFonts w:ascii="Inknut Aqua" w:hAnsi="Inknut Aqua"/>
+          <w:sz w:val="28"/>
+          <w:szCs w:val="28"/>
+        </w:rPr>
+        <w:lastRenderedPageBreak/>
+        <w:t>Este site é dedicado à série de fantasia </w:t>
+      </w:r>
+      <w:r>
+        <w:rPr>
+          <w:rFonts w:ascii="Inknut Aqua" w:hAnsi="Inknut Aqua"/>
+          <w:i/>
+          <w:iCs/>
+          <w:sz w:val="28"/>
+          <w:szCs w:val="28"/>
+        </w:rPr>
+        <w:t>The Empyrean</w:t>
+      </w:r>
+      <w:r>
+        <w:rPr>
+          <w:rFonts w:ascii="Inknut Aqua" w:hAnsi="Inknut Aqua"/>
+          <w:sz w:val="28"/>
+          <w:szCs w:val="28"/>
+        </w:rPr>
+        <w:t>, de Rebecca Yarros, e em especial ao seu primeiro livro, </w:t>
+      </w:r>
+      <w:r>
+        <w:rPr>
+          <w:rFonts w:ascii="Inknut Aqua" w:hAnsi="Inknut Aqua"/>
+          <w:i/>
+          <w:iCs/>
+          <w:sz w:val="28"/>
+          <w:szCs w:val="28"/>
+        </w:rPr>
+        <w:t>Quarta Asa</w:t>
+      </w:r>
+      <w:r>
+        <w:rPr>
+          <w:rFonts w:ascii="Inknut Aqua" w:hAnsi="Inknut Aqua"/>
+          <w:sz w:val="28"/>
+          <w:szCs w:val="28"/>
+        </w:rPr>
+        <w:t>. O site proporciona um espaço para os leitores compartilharem suas avaliações e reviews sobre a série, que acompanha Violet Sorrengail em sua luta para sobreviver ao brutal treinamento para se tornar uma cavaleira de dragão em um reino em guerra. Com uma mistura de ação, romance e suspense em um mundo rico de dragões, grifos e segredos de Estado, o site visa conectar fãs e atrair novos leitores para a épica jornada de Violet.</w:t>
       </w:r>
     </w:p>
     <w:p>
@@ -708,7 +1444,353 @@
           <w:sz w:val="36"/>
           <w:szCs w:val="36"/>
         </w:rPr>
-        <w:t>Restrições</w:t>
+        <w:t>Premissas</w:t>
+      </w:r>
+    </w:p>
+    <w:p>
+      <w:pPr>
+        <w:numPr>
+          <w:ilvl w:val="0"/>
+          <w:numId w:val="1"/>
+        </w:numPr>
+        <w:jc w:val="both"/>
+        <w:rPr>
+          <w:rFonts w:ascii="Inknut Aqua" w:hAnsi="Inknut Aqua"/>
+          <w:sz w:val="28"/>
+          <w:szCs w:val="28"/>
+        </w:rPr>
+      </w:pPr>
+      <w:r>
+        <w:rPr>
+          <w:rFonts w:ascii="Inknut Aqua" w:hAnsi="Inknut Aqua"/>
+          <w:sz w:val="28"/>
+          <w:szCs w:val="28"/>
+        </w:rPr>
+        <w:t>Existência de uma audiência engajada: A popularidade da série </w:t>
+      </w:r>
+      <w:r>
+        <w:rPr>
+          <w:rFonts w:ascii="Inknut Aqua" w:hAnsi="Inknut Aqua"/>
+          <w:i/>
+          <w:iCs/>
+          <w:sz w:val="28"/>
+          <w:szCs w:val="28"/>
+        </w:rPr>
+        <w:t>The Empyrean</w:t>
+      </w:r>
+      <w:r>
+        <w:rPr>
+          <w:rFonts w:ascii="Inknut Aqua" w:hAnsi="Inknut Aqua"/>
+          <w:sz w:val="28"/>
+          <w:szCs w:val="28"/>
+        </w:rPr>
+        <w:t> garante uma base de leitores interessados em compartilhar suas opiniões.</w:t>
+      </w:r>
+    </w:p>
+    <w:p>
+      <w:pPr>
+        <w:numPr>
+          <w:ilvl w:val="0"/>
+          <w:numId w:val="1"/>
+        </w:numPr>
+        <w:jc w:val="both"/>
+        <w:rPr>
+          <w:rFonts w:ascii="Inknut Aqua" w:hAnsi="Inknut Aqua"/>
+          <w:sz w:val="28"/>
+          <w:szCs w:val="28"/>
+        </w:rPr>
+      </w:pPr>
+      <w:r>
+        <w:rPr>
+          <w:rFonts w:ascii="Inknut Aqua" w:hAnsi="Inknut Aqua"/>
+          <w:sz w:val="28"/>
+          <w:szCs w:val="28"/>
+        </w:rPr>
+        <w:t>Conteúdo gerado pelo usuário: O site depende do conteúdo criado pelos usuários (resenhas, avaliações, discussões).</w:t>
+      </w:r>
+    </w:p>
+    <w:p>
+      <w:pPr>
+        <w:numPr>
+          <w:ilvl w:val="0"/>
+          <w:numId w:val="1"/>
+        </w:numPr>
+        <w:jc w:val="both"/>
+        <w:rPr>
+          <w:rFonts w:ascii="Inknut Aqua" w:hAnsi="Inknut Aqua"/>
+          <w:sz w:val="28"/>
+          <w:szCs w:val="28"/>
+        </w:rPr>
+      </w:pPr>
+      <w:r>
+        <w:rPr>
+          <w:rFonts w:ascii="Inknut Aqua" w:hAnsi="Inknut Aqua"/>
+          <w:sz w:val="28"/>
+          <w:szCs w:val="28"/>
+        </w:rPr>
+        <w:t>FOCO em </w:t>
+      </w:r>
+      <w:r>
+        <w:rPr>
+          <w:rFonts w:ascii="Inknut Aqua" w:hAnsi="Inknut Aqua"/>
+          <w:i/>
+          <w:iCs/>
+          <w:sz w:val="28"/>
+          <w:szCs w:val="28"/>
+        </w:rPr>
+        <w:t>The Empyrean</w:t>
+      </w:r>
+      <w:r>
+        <w:rPr>
+          <w:rFonts w:ascii="Inknut Aqua" w:hAnsi="Inknut Aqua"/>
+          <w:sz w:val="28"/>
+          <w:szCs w:val="28"/>
+        </w:rPr>
+        <w:t>: O site é dedicado exclusivamente à série </w:t>
+      </w:r>
+      <w:r>
+        <w:rPr>
+          <w:rFonts w:ascii="Inknut Aqua" w:hAnsi="Inknut Aqua"/>
+          <w:i/>
+          <w:iCs/>
+          <w:sz w:val="28"/>
+          <w:szCs w:val="28"/>
+        </w:rPr>
+        <w:t>The Empyrean</w:t>
+      </w:r>
+      <w:r>
+        <w:rPr>
+          <w:rFonts w:ascii="Inknut Aqua" w:hAnsi="Inknut Aqua"/>
+          <w:sz w:val="28"/>
+          <w:szCs w:val="28"/>
+        </w:rPr>
+        <w:t>, criando um nicho específico.</w:t>
+      </w:r>
+    </w:p>
+    <w:p>
+      <w:pPr>
+        <w:numPr>
+          <w:ilvl w:val="0"/>
+          <w:numId w:val="1"/>
+        </w:numPr>
+        <w:jc w:val="both"/>
+        <w:rPr>
+          <w:rFonts w:ascii="Inknut Aqua" w:hAnsi="Inknut Aqua"/>
+          <w:sz w:val="28"/>
+          <w:szCs w:val="28"/>
+        </w:rPr>
+      </w:pPr>
+      <w:r>
+        <w:rPr>
+          <w:rFonts w:ascii="Inknut Aqua" w:hAnsi="Inknut Aqua"/>
+          <w:sz w:val="28"/>
+          <w:szCs w:val="28"/>
+        </w:rPr>
+        <w:t>Facilidade de uso: O site precisa ser intuitivo e fácil de navegar para que os usuários possam facilmente publicar e ler avaliações.</w:t>
+      </w:r>
+    </w:p>
+    <w:p>
+      <w:pPr>
+        <w:numPr>
+          <w:ilvl w:val="0"/>
+          <w:numId w:val="1"/>
+        </w:numPr>
+        <w:jc w:val="both"/>
+        <w:rPr>
+          <w:rFonts w:ascii="Inknut Aqua" w:hAnsi="Inknut Aqua"/>
+          <w:sz w:val="28"/>
+          <w:szCs w:val="28"/>
+        </w:rPr>
+      </w:pPr>
+      <w:r>
+        <w:rPr>
+          <w:rFonts w:ascii="Inknut Aqua" w:hAnsi="Inknut Aqua"/>
+          <w:sz w:val="28"/>
+          <w:szCs w:val="28"/>
+        </w:rPr>
+        <w:t xml:space="preserve">Funcionalidade de classificação/avaliação: O site deve permitir aos usuários </w:t>
+      </w:r>
+      <w:r>
+        <w:rPr>
+          <w:rFonts w:ascii="Inknut Aqua" w:hAnsi="Inknut Aqua"/>
+          <w:sz w:val="28"/>
+          <w:szCs w:val="28"/>
+        </w:rPr>
+        <w:t>classificarem</w:t>
+      </w:r>
+      <w:r>
+        <w:rPr>
+          <w:rFonts w:ascii="Inknut Aqua" w:hAnsi="Inknut Aqua"/>
+          <w:sz w:val="28"/>
+          <w:szCs w:val="28"/>
+        </w:rPr>
+        <w:t xml:space="preserve"> os livros e deixar avaliações detalhadas.</w:t>
+      </w:r>
+    </w:p>
+    <w:p>
+      <w:pPr>
+        <w:jc w:val="both"/>
+        <w:rPr>
+          <w:rFonts w:ascii="Inknut Aqua" w:hAnsi="Inknut Aqua"/>
+          <w:sz w:val="28"/>
+          <w:szCs w:val="28"/>
+        </w:rPr>
+      </w:pPr>
+    </w:p>
+    <w:p>
+      <w:pPr>
+        <w:jc w:val="both"/>
+        <w:rPr>
+          <w:rFonts w:ascii="Inknut Aqua" w:hAnsi="Inknut Aqua"/>
+          <w:sz w:val="28"/>
+          <w:szCs w:val="28"/>
+        </w:rPr>
+      </w:pPr>
+    </w:p>
+    <w:p>
+      <w:pPr>
+        <w:numPr>
+          <w:ilvl w:val="0"/>
+          <w:numId w:val="1"/>
+        </w:numPr>
+        <w:jc w:val="both"/>
+        <w:rPr>
+          <w:rFonts w:ascii="Inknut Aqua" w:hAnsi="Inknut Aqua"/>
+          <w:sz w:val="28"/>
+          <w:szCs w:val="28"/>
+        </w:rPr>
+      </w:pPr>
+      <w:r>
+        <w:rPr>
+          <w:rFonts w:ascii="Inknut Aqua" w:hAnsi="Inknut Aqua"/>
+          <w:sz w:val="28"/>
+          <w:szCs w:val="28"/>
+        </w:rPr>
+        <w:t>Potencial de crescimento: À medida que novos livros da série forem lançados, o site poderá se expandir e atrair mais usuários.</w:t>
+      </w:r>
+    </w:p>
+    <w:p>
+      <w:pPr>
+        <w:numPr>
+          <w:ilvl w:val="0"/>
+          <w:numId w:val="1"/>
+        </w:numPr>
+        <w:jc w:val="both"/>
+        <w:rPr>
+          <w:rFonts w:ascii="Inknut Aqua" w:hAnsi="Inknut Aqua"/>
+          <w:sz w:val="28"/>
+          <w:szCs w:val="28"/>
+        </w:rPr>
+      </w:pPr>
+      <w:r>
+        <w:rPr>
+          <w:rFonts w:ascii="Inknut Aqua" w:hAnsi="Inknut Aqua"/>
+          <w:sz w:val="28"/>
+          <w:szCs w:val="28"/>
+        </w:rPr>
+        <w:t>Comunidade online: O site pode fomentar uma comunidade online de fãs de </w:t>
+      </w:r>
+      <w:r>
+        <w:rPr>
+          <w:rFonts w:ascii="Inknut Aqua" w:hAnsi="Inknut Aqua"/>
+          <w:i/>
+          <w:iCs/>
+          <w:sz w:val="28"/>
+          <w:szCs w:val="28"/>
+        </w:rPr>
+        <w:t>The Empyrean</w:t>
+      </w:r>
+      <w:r>
+        <w:rPr>
+          <w:rFonts w:ascii="Inknut Aqua" w:hAnsi="Inknut Aqua"/>
+          <w:sz w:val="28"/>
+          <w:szCs w:val="28"/>
+        </w:rPr>
+        <w:t>, permitindo interação entre os usuários.</w:t>
+      </w:r>
+    </w:p>
+    <w:p>
+      <w:pPr>
+        <w:numPr>
+          <w:ilvl w:val="0"/>
+          <w:numId w:val="1"/>
+        </w:numPr>
+        <w:jc w:val="both"/>
+        <w:rPr>
+          <w:rFonts w:ascii="Inknut Aqua" w:hAnsi="Inknut Aqua"/>
+          <w:sz w:val="28"/>
+          <w:szCs w:val="28"/>
+        </w:rPr>
+      </w:pPr>
+      <w:r>
+        <w:rPr>
+          <w:rFonts w:ascii="Inknut Aqua" w:hAnsi="Inknut Aqua"/>
+          <w:sz w:val="28"/>
+          <w:szCs w:val="28"/>
+        </w:rPr>
+        <w:t>Promoção da série: O site contribui para a promoção da série </w:t>
+      </w:r>
+      <w:r>
+        <w:rPr>
+          <w:rFonts w:ascii="Inknut Aqua" w:hAnsi="Inknut Aqua"/>
+          <w:i/>
+          <w:iCs/>
+          <w:sz w:val="28"/>
+          <w:szCs w:val="28"/>
+        </w:rPr>
+        <w:t>The Empyrean</w:t>
+      </w:r>
+      <w:r>
+        <w:rPr>
+          <w:rFonts w:ascii="Inknut Aqua" w:hAnsi="Inknut Aqua"/>
+          <w:sz w:val="28"/>
+          <w:szCs w:val="28"/>
+        </w:rPr>
+        <w:t> e da autora Rebecca Yarros.</w:t>
+      </w:r>
+    </w:p>
+    <w:p>
+      <w:pPr>
+        <w:numPr>
+          <w:ilvl w:val="0"/>
+          <w:numId w:val="1"/>
+        </w:numPr>
+        <w:jc w:val="both"/>
+        <w:rPr>
+          <w:rFonts w:ascii="Inknut Aqua" w:hAnsi="Inknut Aqua"/>
+          <w:sz w:val="28"/>
+          <w:szCs w:val="28"/>
+        </w:rPr>
+      </w:pPr>
+      <w:r>
+        <w:rPr>
+          <w:rFonts w:ascii="Inknut Aqua" w:hAnsi="Inknut Aqua"/>
+          <w:sz w:val="28"/>
+          <w:szCs w:val="28"/>
+        </w:rPr>
+        <w:t>Potencial de monetização (futuro): O site poderia eventualmente explorar opções de monetização, como anúncios ou afiliados.</w:t>
+      </w:r>
+    </w:p>
+    <w:p>
+      <w:pPr>
+        <w:numPr>
+          <w:ilvl w:val="0"/>
+          <w:numId w:val="1"/>
+        </w:numPr>
+        <w:jc w:val="both"/>
+        <w:rPr>
+          <w:rFonts w:ascii="Inknut Aqua" w:hAnsi="Inknut Aqua"/>
+          <w:sz w:val="28"/>
+          <w:szCs w:val="28"/>
+        </w:rPr>
+      </w:pPr>
+      <w:r>
+        <w:rPr>
+          <w:rFonts w:ascii="Inknut Aqua" w:hAnsi="Inknut Aqua"/>
+          <w:sz w:val="28"/>
+          <w:szCs w:val="28"/>
+        </w:rPr>
+        <w:t>Disponibilidade de dados: O site pode coletar dados sobre as avaliações e preferências dos leitores, fornecendo insights úteis.</w:t>
       </w:r>
     </w:p>
     <w:p>
@@ -722,7 +1804,10 @@
           <w:szCs w:val="36"/>
         </w:rPr>
       </w:pPr>
-      <w:r>
+    </w:p>
+    <w:p>
+      <w:pPr>
+        <w:jc w:val="center"/>
         <w:rPr>
           <w:rFonts w:ascii="Inknut Aqua" w:hAnsi="Inknut Aqua"/>
           <w:b/>
@@ -730,7 +1815,412 @@
           <w:sz w:val="36"/>
           <w:szCs w:val="36"/>
         </w:rPr>
+      </w:pPr>
+      <w:r>
+        <w:rPr>
+          <w:rFonts w:ascii="Inknut Aqua" w:hAnsi="Inknut Aqua"/>
+          <w:b/>
+          <w:bCs/>
+          <w:sz w:val="36"/>
+          <w:szCs w:val="36"/>
+        </w:rPr>
+        <w:t>Restrições</w:t>
+      </w:r>
+    </w:p>
+    <w:p>
+      <w:pPr>
+        <w:numPr>
+          <w:ilvl w:val="0"/>
+          <w:numId w:val="2"/>
+        </w:numPr>
+        <w:jc w:val="both"/>
+        <w:rPr>
+          <w:rFonts w:ascii="Inknut Aqua" w:hAnsi="Inknut Aqua"/>
+          <w:sz w:val="28"/>
+          <w:szCs w:val="28"/>
+        </w:rPr>
+      </w:pPr>
+      <w:r>
+        <w:rPr>
+          <w:rFonts w:ascii="Inknut Aqua" w:hAnsi="Inknut Aqua"/>
+          <w:sz w:val="28"/>
+          <w:szCs w:val="28"/>
+        </w:rPr>
+        <w:t>Dependência da popularidade da série: Se a popularidade da série diminuir, o site também poderá sofrer.</w:t>
+      </w:r>
+    </w:p>
+    <w:p>
+      <w:pPr>
+        <w:numPr>
+          <w:ilvl w:val="0"/>
+          <w:numId w:val="2"/>
+        </w:numPr>
+        <w:jc w:val="both"/>
+        <w:rPr>
+          <w:rFonts w:ascii="Inknut Aqua" w:hAnsi="Inknut Aqua"/>
+          <w:sz w:val="28"/>
+          <w:szCs w:val="28"/>
+        </w:rPr>
+      </w:pPr>
+      <w:r>
+        <w:rPr>
+          <w:rFonts w:ascii="Inknut Aqua" w:hAnsi="Inknut Aqua"/>
+          <w:sz w:val="28"/>
+          <w:szCs w:val="28"/>
+        </w:rPr>
+        <w:t>Conteúdo de baixa qualidade: O site precisa ter mecanismos para moderar e filtrar avaliações inadequadas ou de baixa qualidade.</w:t>
+      </w:r>
+    </w:p>
+    <w:p>
+      <w:pPr>
+        <w:numPr>
+          <w:ilvl w:val="0"/>
+          <w:numId w:val="2"/>
+        </w:numPr>
+        <w:jc w:val="both"/>
+        <w:rPr>
+          <w:rFonts w:ascii="Inknut Aqua" w:hAnsi="Inknut Aqua"/>
+          <w:sz w:val="28"/>
+          <w:szCs w:val="28"/>
+        </w:rPr>
+      </w:pPr>
+      <w:r>
+        <w:rPr>
+          <w:rFonts w:ascii="Inknut Aqua" w:hAnsi="Inknut Aqua"/>
+          <w:sz w:val="28"/>
+          <w:szCs w:val="28"/>
+        </w:rPr>
+        <w:t>Falta de engajamento do usuário: Se os usuários não contribuírem com avaliações, o site ficará vazio e sem atrativos.</w:t>
+      </w:r>
+    </w:p>
+    <w:p>
+      <w:pPr>
+        <w:numPr>
+          <w:ilvl w:val="0"/>
+          <w:numId w:val="2"/>
+        </w:numPr>
+        <w:jc w:val="both"/>
+        <w:rPr>
+          <w:rFonts w:ascii="Inknut Aqua" w:hAnsi="Inknut Aqua"/>
+          <w:sz w:val="28"/>
+          <w:szCs w:val="28"/>
+        </w:rPr>
+      </w:pPr>
+      <w:r>
+        <w:rPr>
+          <w:rFonts w:ascii="Inknut Aqua" w:hAnsi="Inknut Aqua"/>
+          <w:sz w:val="28"/>
+          <w:szCs w:val="28"/>
+        </w:rPr>
+        <w:t>Concorrência: Existem outros sites ou plataformas onde os leitores podem deixar suas avaliações.</w:t>
+      </w:r>
+    </w:p>
+    <w:p>
+      <w:pPr>
+        <w:numPr>
+          <w:ilvl w:val="0"/>
+          <w:numId w:val="2"/>
+        </w:numPr>
+        <w:jc w:val="both"/>
+        <w:rPr>
+          <w:rFonts w:ascii="Inknut Aqua" w:hAnsi="Inknut Aqua"/>
+          <w:sz w:val="28"/>
+          <w:szCs w:val="28"/>
+        </w:rPr>
+      </w:pPr>
+      <w:r>
+        <w:rPr>
+          <w:rFonts w:ascii="Inknut Aqua" w:hAnsi="Inknut Aqua"/>
+          <w:sz w:val="28"/>
+          <w:szCs w:val="28"/>
+        </w:rPr>
+        <w:t>Manutenção e atualização: O site exige manutenção contínua, atualização de software e possivelmente custos operacionais.</w:t>
+      </w:r>
+    </w:p>
+    <w:p>
+      <w:pPr>
+        <w:numPr>
+          <w:ilvl w:val="0"/>
+          <w:numId w:val="2"/>
+        </w:numPr>
+        <w:jc w:val="both"/>
+        <w:rPr>
+          <w:rFonts w:ascii="Inknut Aqua" w:hAnsi="Inknut Aqua"/>
+          <w:sz w:val="28"/>
+          <w:szCs w:val="28"/>
+        </w:rPr>
+      </w:pPr>
+      <w:r>
+        <w:rPr>
+          <w:rFonts w:ascii="Inknut Aqua" w:hAnsi="Inknut Aqua"/>
+          <w:sz w:val="28"/>
+          <w:szCs w:val="28"/>
+        </w:rPr>
+        <w:t>Escalabilidade: O site precisa ter a capacidade de lidar com um aumento repentino no número de usuários e avaliações.</w:t>
+      </w:r>
+    </w:p>
+    <w:p>
+      <w:pPr>
+        <w:numPr>
+          <w:ilvl w:val="0"/>
+          <w:numId w:val="2"/>
+        </w:numPr>
+        <w:jc w:val="both"/>
+        <w:rPr>
+          <w:rFonts w:ascii="Inknut Aqua" w:hAnsi="Inknut Aqua"/>
+          <w:sz w:val="28"/>
+          <w:szCs w:val="28"/>
+        </w:rPr>
+      </w:pPr>
+      <w:r>
+        <w:rPr>
+          <w:rFonts w:ascii="Inknut Aqua" w:hAnsi="Inknut Aqua"/>
+          <w:sz w:val="28"/>
+          <w:szCs w:val="28"/>
+        </w:rPr>
+        <w:t>Segurança de dados: É crucial garantir a segurança dos dados dos usuários e das informações armazenadas no site.</w:t>
+      </w:r>
+    </w:p>
+    <w:p>
+      <w:pPr>
+        <w:numPr>
+          <w:ilvl w:val="0"/>
+          <w:numId w:val="2"/>
+        </w:numPr>
+        <w:jc w:val="both"/>
+        <w:rPr>
+          <w:rFonts w:ascii="Inknut Aqua" w:hAnsi="Inknut Aqua"/>
+          <w:sz w:val="28"/>
+          <w:szCs w:val="28"/>
+        </w:rPr>
+      </w:pPr>
+      <w:r>
+        <w:rPr>
+          <w:rFonts w:ascii="Inknut Aqua" w:hAnsi="Inknut Aqua"/>
+          <w:sz w:val="28"/>
+          <w:szCs w:val="28"/>
+        </w:rPr>
+        <w:t>Design e desenvolvimento: Criar e manter um site funcional e esteticamente agradável exige tempo, recursos e expertise técnica.</w:t>
+      </w:r>
+    </w:p>
+    <w:p>
+      <w:pPr>
+        <w:jc w:val="center"/>
+        <w:rPr>
+          <w:rFonts w:ascii="Inknut Aqua" w:hAnsi="Inknut Aqua"/>
+          <w:b/>
+          <w:bCs/>
+          <w:sz w:val="36"/>
+          <w:szCs w:val="36"/>
+        </w:rPr>
+      </w:pPr>
+    </w:p>
+    <w:p>
+      <w:pPr>
+        <w:rPr>
+          <w:rFonts w:ascii="Inknut Aqua" w:hAnsi="Inknut Aqua"/>
+          <w:b/>
+          <w:bCs/>
+          <w:sz w:val="36"/>
+          <w:szCs w:val="36"/>
+        </w:rPr>
+      </w:pPr>
+    </w:p>
+    <w:p>
+      <w:pPr>
+        <w:jc w:val="center"/>
+        <w:rPr>
+          <w:rFonts w:ascii="Inknut Aqua" w:hAnsi="Inknut Aqua"/>
+          <w:b/>
+          <w:bCs/>
+          <w:sz w:val="36"/>
+          <w:szCs w:val="36"/>
+        </w:rPr>
+      </w:pPr>
+    </w:p>
+    <w:p>
+      <w:pPr>
+        <w:jc w:val="center"/>
+        <w:rPr>
+          <w:rFonts w:ascii="Inknut Aqua" w:hAnsi="Inknut Aqua"/>
+          <w:b/>
+          <w:bCs/>
+          <w:sz w:val="36"/>
+          <w:szCs w:val="36"/>
+        </w:rPr>
+      </w:pPr>
+      <w:r>
+        <w:rPr>
+          <w:rFonts w:ascii="Inknut Aqua" w:hAnsi="Inknut Aqua"/>
+          <w:b/>
+          <w:bCs/>
+          <w:sz w:val="36"/>
+          <w:szCs w:val="36"/>
+        </w:rPr>
         <w:t>Backlog</w:t>
+      </w:r>
+      <w:r>
+        <w:rPr>
+          <w:rFonts w:ascii="Inknut Aqua" w:hAnsi="Inknut Aqua"/>
+          <w:b/>
+          <w:bCs/>
+          <w:sz w:val="36"/>
+          <w:szCs w:val="36"/>
+        </w:rPr>
+        <w:t>:</w:t>
+      </w:r>
+    </w:p>
+    <w:p>
+      <w:pPr>
+        <w:jc w:val="center"/>
+        <w:rPr>
+          <w:rFonts w:ascii="Inknut Aqua" w:hAnsi="Inknut Aqua"/>
+          <w:b/>
+          <w:bCs/>
+          <w:sz w:val="36"/>
+          <w:szCs w:val="36"/>
+        </w:rPr>
+      </w:pPr>
+      <w:r>
+        <w:rPr>
+          <w:rFonts w:ascii="Inknut Aqua" w:hAnsi="Inknut Aqua"/>
+          <w:b/>
+          <w:bCs/>
+          <w:sz w:val="36"/>
+          <w:szCs w:val="36"/>
+        </w:rPr>
+        <w:lastRenderedPageBreak/>
+        <w:drawing>
+          <wp:inline distT="0" distB="0" distL="0" distR="0" wp14:anchorId="01BE2DE1" wp14:editId="04CA47CF">
+            <wp:extent cx="5400040" cy="2696845"/>
+            <wp:effectExtent l="0" t="0" r="0" b="8255"/>
+            <wp:docPr id="199939638" name="Imagem 1" descr="Uma imagem contendo Tabela&#10;&#10;Descrição gerada automaticamente"/>
+            <wp:cNvGraphicFramePr>
+              <a:graphicFrameLocks xmlns:a="http://schemas.openxmlformats.org/drawingml/2006/main" noChangeAspect="1"/>
+            </wp:cNvGraphicFramePr>
+            <a:graphic xmlns:a="http://schemas.openxmlformats.org/drawingml/2006/main">
+              <a:graphicData uri="http://schemas.openxmlformats.org/drawingml/2006/picture">
+                <pic:pic xmlns:pic="http://schemas.openxmlformats.org/drawingml/2006/picture">
+                  <pic:nvPicPr>
+                    <pic:cNvPr id="199939638" name="Imagem 1" descr="Uma imagem contendo Tabela&#10;&#10;Descrição gerada automaticamente"/>
+                    <pic:cNvPicPr/>
+                  </pic:nvPicPr>
+                  <pic:blipFill>
+                    <a:blip r:embed="rId8"/>
+                    <a:stretch>
+                      <a:fillRect/>
+                    </a:stretch>
+                  </pic:blipFill>
+                  <pic:spPr>
+                    <a:xfrm>
+                      <a:off x="0" y="0"/>
+                      <a:ext cx="5400040" cy="2696845"/>
+                    </a:xfrm>
+                    <a:prstGeom prst="rect">
+                      <a:avLst/>
+                    </a:prstGeom>
+                  </pic:spPr>
+                </pic:pic>
+              </a:graphicData>
+            </a:graphic>
+          </wp:inline>
+        </w:drawing>
+      </w:r>
+      <w:r>
+        <w:rPr>
+          <w:noProof/>
+        </w:rPr>
+        <w:t xml:space="preserve"> </w:t>
+      </w:r>
+      <w:r>
+        <w:rPr>
+          <w:rFonts w:ascii="Inknut Aqua" w:hAnsi="Inknut Aqua"/>
+          <w:b/>
+          <w:bCs/>
+          <w:sz w:val="36"/>
+          <w:szCs w:val="36"/>
+        </w:rPr>
+        <w:drawing>
+          <wp:inline distT="0" distB="0" distL="0" distR="0" wp14:anchorId="1D1F382B" wp14:editId="2F79EDF3">
+            <wp:extent cx="5400040" cy="2702560"/>
+            <wp:effectExtent l="0" t="0" r="0" b="2540"/>
+            <wp:docPr id="992322492" name="Imagem 1" descr="Linha do tempo&#10;&#10;Descrição gerada automaticamente com confiança média"/>
+            <wp:cNvGraphicFramePr>
+              <a:graphicFrameLocks xmlns:a="http://schemas.openxmlformats.org/drawingml/2006/main" noChangeAspect="1"/>
+            </wp:cNvGraphicFramePr>
+            <a:graphic xmlns:a="http://schemas.openxmlformats.org/drawingml/2006/main">
+              <a:graphicData uri="http://schemas.openxmlformats.org/drawingml/2006/picture">
+                <pic:pic xmlns:pic="http://schemas.openxmlformats.org/drawingml/2006/picture">
+                  <pic:nvPicPr>
+                    <pic:cNvPr id="992322492" name="Imagem 1" descr="Linha do tempo&#10;&#10;Descrição gerada automaticamente com confiança média"/>
+                    <pic:cNvPicPr/>
+                  </pic:nvPicPr>
+                  <pic:blipFill>
+                    <a:blip r:embed="rId9"/>
+                    <a:stretch>
+                      <a:fillRect/>
+                    </a:stretch>
+                  </pic:blipFill>
+                  <pic:spPr>
+                    <a:xfrm>
+                      <a:off x="0" y="0"/>
+                      <a:ext cx="5400040" cy="2702560"/>
+                    </a:xfrm>
+                    <a:prstGeom prst="rect">
+                      <a:avLst/>
+                    </a:prstGeom>
+                  </pic:spPr>
+                </pic:pic>
+              </a:graphicData>
+            </a:graphic>
+          </wp:inline>
+        </w:drawing>
+      </w:r>
+      <w:r>
+        <w:rPr>
+          <w:noProof/>
+        </w:rPr>
+        <w:t xml:space="preserve"> </w:t>
+      </w:r>
+      <w:r>
+        <w:rPr>
+          <w:noProof/>
+        </w:rPr>
+        <w:drawing>
+          <wp:inline distT="0" distB="0" distL="0" distR="0" wp14:anchorId="0CF3F56A" wp14:editId="56204528">
+            <wp:extent cx="5400040" cy="2715260"/>
+            <wp:effectExtent l="0" t="0" r="0" b="8890"/>
+            <wp:docPr id="843647637" name="Imagem 1" descr="Uma imagem contendo Tabela&#10;&#10;Descrição gerada automaticamente"/>
+            <wp:cNvGraphicFramePr>
+              <a:graphicFrameLocks xmlns:a="http://schemas.openxmlformats.org/drawingml/2006/main" noChangeAspect="1"/>
+            </wp:cNvGraphicFramePr>
+            <a:graphic xmlns:a="http://schemas.openxmlformats.org/drawingml/2006/main">
+              <a:graphicData uri="http://schemas.openxmlformats.org/drawingml/2006/picture">
+                <pic:pic xmlns:pic="http://schemas.openxmlformats.org/drawingml/2006/picture">
+                  <pic:nvPicPr>
+                    <pic:cNvPr id="843647637" name="Imagem 1" descr="Uma imagem contendo Tabela&#10;&#10;Descrição gerada automaticamente"/>
+                    <pic:cNvPicPr/>
+                  </pic:nvPicPr>
+                  <pic:blipFill>
+                    <a:blip r:embed="rId10"/>
+                    <a:stretch>
+                      <a:fillRect/>
+                    </a:stretch>
+                  </pic:blipFill>
+                  <pic:spPr>
+                    <a:xfrm>
+                      <a:off x="0" y="0"/>
+                      <a:ext cx="5400040" cy="2715260"/>
+                    </a:xfrm>
+                    <a:prstGeom prst="rect">
+                      <a:avLst/>
+                    </a:prstGeom>
+                  </pic:spPr>
+                </pic:pic>
+              </a:graphicData>
+            </a:graphic>
+          </wp:inline>
+        </w:drawing>
       </w:r>
     </w:p>
     <w:sectPr>
@@ -741,6 +2231,243 @@
     </w:sectPr>
   </w:body>
 </w:document>
+</file>
+
+<file path=word/numbering.xml><?xml version="1.0" encoding="utf-8"?>
+<w:numbering xmlns:wpc="http://schemas.microsoft.com/office/word/2010/wordprocessingCanvas" xmlns:cx="http://schemas.microsoft.com/office/drawing/2014/chartex" xmlns:cx1="http://schemas.microsoft.com/office/drawing/2015/9/8/chartex" xmlns:cx2="http://schemas.microsoft.com/office/drawing/2015/10/21/chartex" xmlns:cx3="http://schemas.microsoft.com/office/drawing/2016/5/9/chartex" xmlns:cx4="http://schemas.microsoft.com/office/drawing/2016/5/10/chartex" xmlns:cx5="http://schemas.microsoft.com/office/drawing/2016/5/11/chartex" xmlns:cx6="http://schemas.microsoft.com/office/drawing/2016/5/12/chartex" xmlns:cx7="http://schemas.microsoft.com/office/drawing/2016/5/13/chartex" xmlns:cx8="http://schemas.microsoft.com/office/drawing/2016/5/14/chartex" xmlns:mc="http://schemas.openxmlformats.org/markup-compatibility/2006" xmlns:aink="http://schemas.microsoft.com/office/drawing/2016/ink" xmlns:am3d="http://schemas.microsoft.com/office/drawing/2017/model3d" xmlns:o="urn:schemas-microsoft-com:office:office" xmlns:oel="http://schemas.microsoft.com/office/2019/extlst" xmlns:r="http://schemas.openxmlformats.org/officeDocument/2006/relationships" xmlns:m="http://schemas.openxmlformats.org/officeDocument/2006/math" xmlns:v="urn:schemas-microsoft-com:vml" xmlns:wp14="http://schemas.microsoft.com/office/word/2010/wordprocessingDrawing" xmlns:wp="http://schemas.openxmlformats.org/drawingml/2006/wordprocessingDrawing" xmlns:w10="urn:schemas-microsoft-com:office:word" xmlns:w="http://schemas.openxmlformats.org/wordprocessingml/2006/main" xmlns:w14="http://schemas.microsoft.com/office/word/2010/wordml" xmlns:w15="http://schemas.microsoft.com/office/word/2012/wordml" xmlns:w16cex="http://schemas.microsoft.com/office/word/2018/wordml/cex" xmlns:w16cid="http://schemas.microsoft.com/office/word/2016/wordml/cid" xmlns:w16="http://schemas.microsoft.com/office/word/2018/wordml" xmlns:w16du="http://schemas.microsoft.com/office/word/2023/wordml/word16du" xmlns:w16sdtdh="http://schemas.microsoft.com/office/word/2020/wordml/sdtdatahash" xmlns:w16se="http://schemas.microsoft.com/office/word/2015/wordml/symex" xmlns:wpg="http://schemas.microsoft.com/office/word/2010/wordprocessingGroup" xmlns:wpi="http://schemas.microsoft.com/office/word/2010/wordprocessingInk" xmlns:wne="http://schemas.microsoft.com/office/word/2006/wordml" xmlns:wps="http://schemas.microsoft.com/office/word/2010/wordprocessingShape" mc:Ignorable="w14 w15 w16se w16cid w16 w16cex w16sdtdh w16du wp14">
+  <w:abstractNum w:abstractNumId="0" w15:restartNumberingAfterBreak="0">
+    <w:nsid w:val="5463338E"/>
+    <w:multiLevelType w:val="multilevel"/>
+    <w:tmpl w:val="095421DE"/>
+    <w:lvl w:ilvl="0">
+      <w:start w:val="1"/>
+      <w:numFmt w:val="decimal"/>
+      <w:lvlText w:val="%1."/>
+      <w:lvlJc w:val="left"/>
+      <w:pPr>
+        <w:tabs>
+          <w:tab w:val="num" w:pos="720"/>
+        </w:tabs>
+        <w:ind w:left="720" w:hanging="360"/>
+      </w:pPr>
+    </w:lvl>
+    <w:lvl w:ilvl="1" w:tentative="1">
+      <w:start w:val="1"/>
+      <w:numFmt w:val="decimal"/>
+      <w:lvlText w:val="%2."/>
+      <w:lvlJc w:val="left"/>
+      <w:pPr>
+        <w:tabs>
+          <w:tab w:val="num" w:pos="1440"/>
+        </w:tabs>
+        <w:ind w:left="1440" w:hanging="360"/>
+      </w:pPr>
+    </w:lvl>
+    <w:lvl w:ilvl="2" w:tentative="1">
+      <w:start w:val="1"/>
+      <w:numFmt w:val="decimal"/>
+      <w:lvlText w:val="%3."/>
+      <w:lvlJc w:val="left"/>
+      <w:pPr>
+        <w:tabs>
+          <w:tab w:val="num" w:pos="2160"/>
+        </w:tabs>
+        <w:ind w:left="2160" w:hanging="360"/>
+      </w:pPr>
+    </w:lvl>
+    <w:lvl w:ilvl="3" w:tentative="1">
+      <w:start w:val="1"/>
+      <w:numFmt w:val="decimal"/>
+      <w:lvlText w:val="%4."/>
+      <w:lvlJc w:val="left"/>
+      <w:pPr>
+        <w:tabs>
+          <w:tab w:val="num" w:pos="2880"/>
+        </w:tabs>
+        <w:ind w:left="2880" w:hanging="360"/>
+      </w:pPr>
+    </w:lvl>
+    <w:lvl w:ilvl="4" w:tentative="1">
+      <w:start w:val="1"/>
+      <w:numFmt w:val="decimal"/>
+      <w:lvlText w:val="%5."/>
+      <w:lvlJc w:val="left"/>
+      <w:pPr>
+        <w:tabs>
+          <w:tab w:val="num" w:pos="3600"/>
+        </w:tabs>
+        <w:ind w:left="3600" w:hanging="360"/>
+      </w:pPr>
+    </w:lvl>
+    <w:lvl w:ilvl="5" w:tentative="1">
+      <w:start w:val="1"/>
+      <w:numFmt w:val="decimal"/>
+      <w:lvlText w:val="%6."/>
+      <w:lvlJc w:val="left"/>
+      <w:pPr>
+        <w:tabs>
+          <w:tab w:val="num" w:pos="4320"/>
+        </w:tabs>
+        <w:ind w:left="4320" w:hanging="360"/>
+      </w:pPr>
+    </w:lvl>
+    <w:lvl w:ilvl="6" w:tentative="1">
+      <w:start w:val="1"/>
+      <w:numFmt w:val="decimal"/>
+      <w:lvlText w:val="%7."/>
+      <w:lvlJc w:val="left"/>
+      <w:pPr>
+        <w:tabs>
+          <w:tab w:val="num" w:pos="5040"/>
+        </w:tabs>
+        <w:ind w:left="5040" w:hanging="360"/>
+      </w:pPr>
+    </w:lvl>
+    <w:lvl w:ilvl="7" w:tentative="1">
+      <w:start w:val="1"/>
+      <w:numFmt w:val="decimal"/>
+      <w:lvlText w:val="%8."/>
+      <w:lvlJc w:val="left"/>
+      <w:pPr>
+        <w:tabs>
+          <w:tab w:val="num" w:pos="5760"/>
+        </w:tabs>
+        <w:ind w:left="5760" w:hanging="360"/>
+      </w:pPr>
+    </w:lvl>
+    <w:lvl w:ilvl="8" w:tentative="1">
+      <w:start w:val="1"/>
+      <w:numFmt w:val="decimal"/>
+      <w:lvlText w:val="%9."/>
+      <w:lvlJc w:val="left"/>
+      <w:pPr>
+        <w:tabs>
+          <w:tab w:val="num" w:pos="6480"/>
+        </w:tabs>
+        <w:ind w:left="6480" w:hanging="360"/>
+      </w:pPr>
+    </w:lvl>
+  </w:abstractNum>
+  <w:abstractNum w:abstractNumId="1" w15:restartNumberingAfterBreak="0">
+    <w:nsid w:val="769D3754"/>
+    <w:multiLevelType w:val="multilevel"/>
+    <w:tmpl w:val="910295E2"/>
+    <w:lvl w:ilvl="0">
+      <w:start w:val="1"/>
+      <w:numFmt w:val="decimal"/>
+      <w:lvlText w:val="%1."/>
+      <w:lvlJc w:val="left"/>
+      <w:pPr>
+        <w:tabs>
+          <w:tab w:val="num" w:pos="720"/>
+        </w:tabs>
+        <w:ind w:left="720" w:hanging="360"/>
+      </w:pPr>
+    </w:lvl>
+    <w:lvl w:ilvl="1" w:tentative="1">
+      <w:start w:val="1"/>
+      <w:numFmt w:val="decimal"/>
+      <w:lvlText w:val="%2."/>
+      <w:lvlJc w:val="left"/>
+      <w:pPr>
+        <w:tabs>
+          <w:tab w:val="num" w:pos="1440"/>
+        </w:tabs>
+        <w:ind w:left="1440" w:hanging="360"/>
+      </w:pPr>
+    </w:lvl>
+    <w:lvl w:ilvl="2" w:tentative="1">
+      <w:start w:val="1"/>
+      <w:numFmt w:val="decimal"/>
+      <w:lvlText w:val="%3."/>
+      <w:lvlJc w:val="left"/>
+      <w:pPr>
+        <w:tabs>
+          <w:tab w:val="num" w:pos="2160"/>
+        </w:tabs>
+        <w:ind w:left="2160" w:hanging="360"/>
+      </w:pPr>
+    </w:lvl>
+    <w:lvl w:ilvl="3" w:tentative="1">
+      <w:start w:val="1"/>
+      <w:numFmt w:val="decimal"/>
+      <w:lvlText w:val="%4."/>
+      <w:lvlJc w:val="left"/>
+      <w:pPr>
+        <w:tabs>
+          <w:tab w:val="num" w:pos="2880"/>
+        </w:tabs>
+        <w:ind w:left="2880" w:hanging="360"/>
+      </w:pPr>
+    </w:lvl>
+    <w:lvl w:ilvl="4" w:tentative="1">
+      <w:start w:val="1"/>
+      <w:numFmt w:val="decimal"/>
+      <w:lvlText w:val="%5."/>
+      <w:lvlJc w:val="left"/>
+      <w:pPr>
+        <w:tabs>
+          <w:tab w:val="num" w:pos="3600"/>
+        </w:tabs>
+        <w:ind w:left="3600" w:hanging="360"/>
+      </w:pPr>
+    </w:lvl>
+    <w:lvl w:ilvl="5" w:tentative="1">
+      <w:start w:val="1"/>
+      <w:numFmt w:val="decimal"/>
+      <w:lvlText w:val="%6."/>
+      <w:lvlJc w:val="left"/>
+      <w:pPr>
+        <w:tabs>
+          <w:tab w:val="num" w:pos="4320"/>
+        </w:tabs>
+        <w:ind w:left="4320" w:hanging="360"/>
+      </w:pPr>
+    </w:lvl>
+    <w:lvl w:ilvl="6" w:tentative="1">
+      <w:start w:val="1"/>
+      <w:numFmt w:val="decimal"/>
+      <w:lvlText w:val="%7."/>
+      <w:lvlJc w:val="left"/>
+      <w:pPr>
+        <w:tabs>
+          <w:tab w:val="num" w:pos="5040"/>
+        </w:tabs>
+        <w:ind w:left="5040" w:hanging="360"/>
+      </w:pPr>
+    </w:lvl>
+    <w:lvl w:ilvl="7" w:tentative="1">
+      <w:start w:val="1"/>
+      <w:numFmt w:val="decimal"/>
+      <w:lvlText w:val="%8."/>
+      <w:lvlJc w:val="left"/>
+      <w:pPr>
+        <w:tabs>
+          <w:tab w:val="num" w:pos="5760"/>
+        </w:tabs>
+        <w:ind w:left="5760" w:hanging="360"/>
+      </w:pPr>
+    </w:lvl>
+    <w:lvl w:ilvl="8" w:tentative="1">
+      <w:start w:val="1"/>
+      <w:numFmt w:val="decimal"/>
+      <w:lvlText w:val="%9."/>
+      <w:lvlJc w:val="left"/>
+      <w:pPr>
+        <w:tabs>
+          <w:tab w:val="num" w:pos="6480"/>
+        </w:tabs>
+        <w:ind w:left="6480" w:hanging="360"/>
+      </w:pPr>
+    </w:lvl>
+  </w:abstractNum>
+  <w:num w:numId="1" w16cid:durableId="1410619109">
+    <w:abstractNumId w:val="1"/>
+  </w:num>
+  <w:num w:numId="2" w16cid:durableId="1461876556">
+    <w:abstractNumId w:val="0"/>
+  </w:num>
+</w:numbering>
 </file>
 
 <file path=word/styles.xml><?xml version="1.0" encoding="utf-8"?>

</xml_diff>